<commit_message>
New changes need to finish
yoyoyoy
</commit_message>
<xml_diff>
--- a/RTDSP.Lab.4.Report.docx
+++ b/RTDSP.Lab.4.Report.docx
@@ -15,6 +15,216 @@
       </w:pPr>
       <w:r>
         <w:rPr>
+          <w:rFonts w:ascii="Century Schoolbook" w:hAnsi="Century Schoolbook"/>
+          <w:i/>
+          <w:iCs/>
+          <w:smallCaps/>
+          <w:noProof/>
+          <w:color w:val="4F271C"/>
+          <w:spacing w:val="5"/>
+          <w:sz w:val="32"/>
+          <w:szCs w:val="32"/>
+          <w:lang w:val="en-GB" w:eastAsia="en-GB"/>
+        </w:rPr>
+        <mc:AlternateContent>
+          <mc:Choice Requires="wps">
+            <w:drawing>
+              <wp:anchor distT="0" distB="0" distL="114300" distR="114300" simplePos="0" relativeHeight="251671552" behindDoc="0" locked="0" layoutInCell="0" allowOverlap="1" wp14:anchorId="6FDC2D76" wp14:editId="6CC8EEBE">
+                <wp:simplePos x="0" y="0"/>
+                <wp:positionH relativeFrom="margin">
+                  <wp:align>left</wp:align>
+                </wp:positionH>
+                <wp:positionV relativeFrom="margin">
+                  <wp:posOffset>7410091</wp:posOffset>
+                </wp:positionV>
+                <wp:extent cx="4660900" cy="927510"/>
+                <wp:effectExtent l="0" t="0" r="3810" b="6350"/>
+                <wp:wrapNone/>
+                <wp:docPr id="74" name="Rectangle 54"/>
+                <wp:cNvGraphicFramePr>
+                  <a:graphicFrameLocks xmlns:a="http://schemas.openxmlformats.org/drawingml/2006/main"/>
+                </wp:cNvGraphicFramePr>
+                <a:graphic xmlns:a="http://schemas.openxmlformats.org/drawingml/2006/main">
+                  <a:graphicData uri="http://schemas.microsoft.com/office/word/2010/wordprocessingShape">
+                    <wps:wsp>
+                      <wps:cNvSpPr>
+                        <a:spLocks noChangeArrowheads="1"/>
+                      </wps:cNvSpPr>
+                      <wps:spPr bwMode="auto">
+                        <a:xfrm>
+                          <a:off x="0" y="0"/>
+                          <a:ext cx="4660900" cy="927510"/>
+                        </a:xfrm>
+                        <a:prstGeom prst="rect">
+                          <a:avLst/>
+                        </a:prstGeom>
+                        <a:solidFill>
+                          <a:srgbClr val="FFFFFF"/>
+                        </a:solidFill>
+                        <a:ln>
+                          <a:noFill/>
+                        </a:ln>
+                        <a:extLst>
+                          <a:ext uri="{91240B29-F687-4F45-9708-019B960494DF}">
+                            <a14:hiddenLine xmlns:a14="http://schemas.microsoft.com/office/drawing/2010/main" w="9525">
+                              <a:solidFill>
+                                <a:srgbClr val="000000"/>
+                              </a:solidFill>
+                              <a:miter lim="800000"/>
+                              <a:headEnd/>
+                              <a:tailEnd/>
+                            </a14:hiddenLine>
+                          </a:ext>
+                        </a:extLst>
+                      </wps:spPr>
+                      <wps:txbx>
+                        <w:txbxContent>
+                          <w:p>
+                            <w:pPr>
+                              <w:spacing w:after="100"/>
+                              <w:rPr>
+                                <w:color w:val="E65B01" w:themeColor="accent1" w:themeShade="BF"/>
+                                <w:sz w:val="24"/>
+                                <w:szCs w:val="24"/>
+                              </w:rPr>
+                            </w:pPr>
+                            <w:sdt>
+                              <w:sdtPr>
+                                <w:rPr>
+                                  <w:color w:val="E65B01" w:themeColor="accent1" w:themeShade="BF"/>
+                                  <w:sz w:val="32"/>
+                                  <w:szCs w:val="24"/>
+                                </w:rPr>
+                                <w:alias w:val="Author"/>
+                                <w:id w:val="280430085"/>
+                                <w:text/>
+                              </w:sdtPr>
+                              <w:sdtEndPr/>
+                              <w:sdtContent>
+                                <w:r>
+                                  <w:rPr>
+                                    <w:color w:val="E65B01" w:themeColor="accent1" w:themeShade="BF"/>
+                                    <w:sz w:val="32"/>
+                                    <w:szCs w:val="24"/>
+                                  </w:rPr>
+                                  <w:t xml:space="preserve">Mattin Mir-Tahmasebi (mm5213) and </w:t>
+                                </w:r>
+                                <w:r>
+                                  <w:rPr>
+                                    <w:color w:val="E65B01" w:themeColor="accent1" w:themeShade="BF"/>
+                                    <w:sz w:val="32"/>
+                                    <w:szCs w:val="24"/>
+                                  </w:rPr>
+                                  <w:t>Ahmed Ibrahim (aai13)</w:t>
+                                </w:r>
+                              </w:sdtContent>
+                            </w:sdt>
+                          </w:p>
+                          <w:p>
+                            <w:pPr>
+                              <w:spacing w:after="100"/>
+                              <w:rPr>
+                                <w:color w:val="E65B01" w:themeColor="accent1" w:themeShade="BF"/>
+                              </w:rPr>
+                            </w:pPr>
+                            <w:r>
+                              <w:rPr>
+                                <w:color w:val="E65B01" w:themeColor="accent1" w:themeShade="BF"/>
+                                <w:sz w:val="24"/>
+                                <w:szCs w:val="24"/>
+                              </w:rPr>
+                              <w:t>February 2016</w:t>
+                            </w:r>
+                          </w:p>
+                        </w:txbxContent>
+                      </wps:txbx>
+                      <wps:bodyPr rot="0" vert="horz" wrap="square" lIns="91440" tIns="45720" rIns="91440" bIns="45720" anchor="t" anchorCtr="0" upright="1">
+                        <a:noAutofit/>
+                      </wps:bodyPr>
+                    </wps:wsp>
+                  </a:graphicData>
+                </a:graphic>
+                <wp14:sizeRelH relativeFrom="page">
+                  <wp14:pctWidth>60000</wp14:pctWidth>
+                </wp14:sizeRelH>
+                <wp14:sizeRelV relativeFrom="page">
+                  <wp14:pctHeight>0</wp14:pctHeight>
+                </wp14:sizeRelV>
+              </wp:anchor>
+            </w:drawing>
+          </mc:Choice>
+          <mc:Fallback>
+            <w:pict>
+              <v:rect w14:anchorId="6FDC2D76" id="Rectangle 54" o:spid="_x0000_s1026" style="position:absolute;margin-left:0;margin-top:583.45pt;width:367pt;height:73.05pt;z-index:251671552;visibility:visible;mso-wrap-style:square;mso-width-percent:600;mso-height-percent:0;mso-wrap-distance-left:9pt;mso-wrap-distance-top:0;mso-wrap-distance-right:9pt;mso-wrap-distance-bottom:0;mso-position-horizontal:left;mso-position-horizontal-relative:margin;mso-position-vertical:absolute;mso-position-vertical-relative:margin;mso-width-percent:600;mso-height-percent:0;mso-width-relative:page;mso-height-relative:page;v-text-anchor:top" o:gfxdata="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" o:allowincell="f" stroked="f">
+                <v:textbox>
+                  <w:txbxContent>
+                    <w:p>
+                      <w:pPr>
+                        <w:spacing w:after="100"/>
+                        <w:rPr>
+                          <w:color w:val="E65B01" w:themeColor="accent1" w:themeShade="BF"/>
+                          <w:sz w:val="24"/>
+                          <w:szCs w:val="24"/>
+                        </w:rPr>
+                      </w:pPr>
+                      <w:sdt>
+                        <w:sdtPr>
+                          <w:rPr>
+                            <w:color w:val="E65B01" w:themeColor="accent1" w:themeShade="BF"/>
+                            <w:sz w:val="32"/>
+                            <w:szCs w:val="24"/>
+                          </w:rPr>
+                          <w:alias w:val="Author"/>
+                          <w:id w:val="280430085"/>
+                          <w:text/>
+                        </w:sdtPr>
+                        <w:sdtEndPr/>
+                        <w:sdtContent>
+                          <w:r>
+                            <w:rPr>
+                              <w:color w:val="E65B01" w:themeColor="accent1" w:themeShade="BF"/>
+                              <w:sz w:val="32"/>
+                              <w:szCs w:val="24"/>
+                            </w:rPr>
+                            <w:t xml:space="preserve">Mattin Mir-Tahmasebi (mm5213) and </w:t>
+                          </w:r>
+                          <w:r>
+                            <w:rPr>
+                              <w:color w:val="E65B01" w:themeColor="accent1" w:themeShade="BF"/>
+                              <w:sz w:val="32"/>
+                              <w:szCs w:val="24"/>
+                            </w:rPr>
+                            <w:t>Ahmed Ibrahim (aai13)</w:t>
+                          </w:r>
+                        </w:sdtContent>
+                      </w:sdt>
+                    </w:p>
+                    <w:p>
+                      <w:pPr>
+                        <w:spacing w:after="100"/>
+                        <w:rPr>
+                          <w:color w:val="E65B01" w:themeColor="accent1" w:themeShade="BF"/>
+                        </w:rPr>
+                      </w:pPr>
+                      <w:r>
+                        <w:rPr>
+                          <w:color w:val="E65B01" w:themeColor="accent1" w:themeShade="BF"/>
+                          <w:sz w:val="24"/>
+                          <w:szCs w:val="24"/>
+                        </w:rPr>
+                        <w:t>February 2016</w:t>
+                      </w:r>
+                    </w:p>
+                  </w:txbxContent>
+                </v:textbox>
+                <w10:wrap anchorx="margin" anchory="margin"/>
+              </v:rect>
+            </w:pict>
+          </mc:Fallback>
+        </mc:AlternateContent>
+      </w:r>
+      <w:r>
+        <w:rPr>
           <w:i/>
           <w:iCs/>
           <w:smallCaps/>
@@ -28,7 +238,7 @@
         <mc:AlternateContent>
           <mc:Choice Requires="wps">
             <w:drawing>
-              <wp:anchor distT="0" distB="0" distL="114300" distR="114300" simplePos="0" relativeHeight="251672576" behindDoc="0" locked="0" layoutInCell="0" allowOverlap="1" wp14:anchorId="21571B63" wp14:editId="25C258DB">
+              <wp:anchor distT="0" distB="0" distL="114300" distR="114300" simplePos="0" relativeHeight="251672576" behindDoc="0" locked="0" layoutInCell="0" allowOverlap="1" wp14:anchorId="42D3718D" wp14:editId="44B7F9FA">
                 <wp:simplePos x="0" y="0"/>
                 <wp:positionH relativeFrom="margin">
                   <wp:posOffset>-2540</wp:posOffset>
@@ -112,6 +322,7 @@
                                 <w:dataBinding w:prefixMappings="xmlns:ns0='http://schemas.openxmlformats.org/package/2006/metadata/core-properties' xmlns:ns1='http://purl.org/dc/elements/1.1/'" w:xpath="/ns0:coreProperties[1]/ns1:title[1]" w:storeItemID="{6C3C8BC8-F283-45AE-878A-BAB7291924A1}"/>
                                 <w:text/>
                               </w:sdtPr>
+                              <w:sdtEndPr/>
                               <w:sdtContent>
                                 <w:r>
                                   <w:rPr>
@@ -154,6 +365,7 @@
                                 <w:dataBinding w:prefixMappings="xmlns:ns0='http://schemas.openxmlformats.org/package/2006/metadata/core-properties' xmlns:ns1='http://purl.org/dc/elements/1.1/'" w:xpath="/ns0:coreProperties[1]/ns1:subject[1]" w:storeItemID="{6C3C8BC8-F283-45AE-878A-BAB7291924A1}"/>
                                 <w:text/>
                               </w:sdtPr>
+                              <w:sdtEndPr/>
                               <w:sdtContent>
                                 <w:r>
                                   <w:rPr>
@@ -326,6 +538,7 @@
             <w:docPartUnique/>
           </w:docPartObj>
         </w:sdtPr>
+        <w:sdtEndPr/>
         <w:sdtContent>
           <w:r>
             <w:rPr>
@@ -342,7 +555,7 @@
             <mc:AlternateContent>
               <mc:Choice Requires="wpg">
                 <w:drawing>
-                  <wp:anchor distT="0" distB="0" distL="114300" distR="114300" simplePos="0" relativeHeight="251673600" behindDoc="0" locked="0" layoutInCell="1" allowOverlap="1" wp14:anchorId="5382DBD8" wp14:editId="5E38CD60">
+                  <wp:anchor distT="0" distB="0" distL="114300" distR="114300" simplePos="0" relativeHeight="251673600" behindDoc="0" locked="0" layoutInCell="1" allowOverlap="1" wp14:anchorId="60FDC343" wp14:editId="0238BA35">
                     <wp:simplePos x="0" y="0"/>
                     <mc:AlternateContent>
                       <mc:Choice Requires="wp14">
@@ -663,7 +876,7 @@
               </mc:Choice>
               <mc:Fallback>
                 <w:pict>
-                  <v:group w14:anchorId="720DA731" id="Group 1" o:spid="_x0000_s1026" style="position:absolute;margin-left:0;margin-top:0;width:139.7pt;height:842.4pt;z-index:251673600;mso-left-percent:750;mso-position-horizontal-relative:page;mso-position-vertical:center;mso-position-vertical-relative:page;mso-left-percent:750;mso-width-relative:margin" coordsize="17742,106984" o:gfxdata="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">
+                  <v:group w14:anchorId="72CD6ED1" id="Group 1" o:spid="_x0000_s1026" style="position:absolute;margin-left:0;margin-top:0;width:139.7pt;height:842.4pt;z-index:251673600;mso-left-percent:750;mso-position-horizontal-relative:page;mso-position-vertical:center;mso-position-vertical-relative:page;mso-left-percent:750;mso-width-relative:margin" coordsize="17742,106984" o:gfxdata="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">
                     <v:group id="Group 77" o:spid="_x0000_s1027" style="position:absolute;left:3089;width:14653;height:106984" coordorigin="6022,8835" coordsize="2310,16114" o:gfxdata="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">
                       <v:rect id="Rectangle 78" o:spid="_x0000_s1028" style="position:absolute;left:6676;top:8835;width:1512;height:16114;visibility:visible;mso-wrap-style:square;v-text-anchor:top" o:gfxdata="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" fillcolor="#feb686" stroked="f" strokecolor="#bfb675">
                         <v:fill color2="#fe8637 [3204]" rotate="t" angle="90" focus="100%" type="gradient"/>
@@ -686,274 +899,6 @@
                     </v:oval>
                     <w10:wrap anchorx="page" anchory="page"/>
                   </v:group>
-                </w:pict>
-              </mc:Fallback>
-            </mc:AlternateContent>
-          </w:r>
-          <w:r>
-            <w:rPr>
-              <w:rFonts w:ascii="Century Schoolbook" w:hAnsi="Century Schoolbook"/>
-              <w:i/>
-              <w:iCs/>
-              <w:smallCaps/>
-              <w:noProof/>
-              <w:color w:val="4F271C"/>
-              <w:spacing w:val="5"/>
-              <w:sz w:val="32"/>
-              <w:szCs w:val="32"/>
-              <w:lang w:val="en-GB" w:eastAsia="en-GB"/>
-            </w:rPr>
-            <mc:AlternateContent>
-              <mc:Choice Requires="wps">
-                <w:drawing>
-                  <wp:anchor distT="0" distB="0" distL="114300" distR="114300" simplePos="0" relativeHeight="251671552" behindDoc="0" locked="0" layoutInCell="0" allowOverlap="1" wp14:anchorId="0E413892" wp14:editId="7723F414">
-                    <wp:simplePos x="0" y="0"/>
-                    <wp:positionH relativeFrom="margin">
-                      <wp:align>left</wp:align>
-                    </wp:positionH>
-                    <wp:positionV relativeFrom="margin">
-                      <wp:align>bottom</wp:align>
-                    </wp:positionV>
-                    <wp:extent cx="4660900" cy="815975"/>
-                    <wp:effectExtent l="0" t="0" r="2540" b="3175"/>
-                    <wp:wrapNone/>
-                    <wp:docPr id="74" name="Rectangle 54"/>
-                    <wp:cNvGraphicFramePr>
-                      <a:graphicFrameLocks xmlns:a="http://schemas.openxmlformats.org/drawingml/2006/main"/>
-                    </wp:cNvGraphicFramePr>
-                    <a:graphic xmlns:a="http://schemas.openxmlformats.org/drawingml/2006/main">
-                      <a:graphicData uri="http://schemas.microsoft.com/office/word/2010/wordprocessingShape">
-                        <wps:wsp>
-                          <wps:cNvSpPr>
-                            <a:spLocks noChangeArrowheads="1"/>
-                          </wps:cNvSpPr>
-                          <wps:spPr bwMode="auto">
-                            <a:xfrm>
-                              <a:off x="0" y="0"/>
-                              <a:ext cx="4660900" cy="815975"/>
-                            </a:xfrm>
-                            <a:prstGeom prst="rect">
-                              <a:avLst/>
-                            </a:prstGeom>
-                            <a:solidFill>
-                              <a:srgbClr val="FFFFFF"/>
-                            </a:solidFill>
-                            <a:ln>
-                              <a:noFill/>
-                            </a:ln>
-                            <a:extLst>
-                              <a:ext uri="{91240B29-F687-4F45-9708-019B960494DF}">
-                                <a14:hiddenLine xmlns:a14="http://schemas.microsoft.com/office/drawing/2010/main" w="9525">
-                                  <a:solidFill>
-                                    <a:srgbClr val="000000"/>
-                                  </a:solidFill>
-                                  <a:miter lim="800000"/>
-                                  <a:headEnd/>
-                                  <a:tailEnd/>
-                                </a14:hiddenLine>
-                              </a:ext>
-                            </a:extLst>
-                          </wps:spPr>
-                          <wps:txbx>
-                            <w:txbxContent>
-                              <w:p>
-                                <w:pPr>
-                                  <w:spacing w:after="100"/>
-                                  <w:rPr>
-                                    <w:color w:val="E65B01" w:themeColor="accent1" w:themeShade="BF"/>
-                                    <w:sz w:val="24"/>
-                                    <w:szCs w:val="24"/>
-                                  </w:rPr>
-                                </w:pPr>
-                                <w:sdt>
-                                  <w:sdtPr>
-                                    <w:rPr>
-                                      <w:color w:val="E65B01" w:themeColor="accent1" w:themeShade="BF"/>
-                                      <w:sz w:val="24"/>
-                                      <w:szCs w:val="24"/>
-                                    </w:rPr>
-                                    <w:alias w:val="Author"/>
-                                    <w:id w:val="280430085"/>
-                                    <w:text/>
-                                  </w:sdtPr>
-                                  <w:sdtContent>
-                                    <w:r>
-                                      <w:rPr>
-                                        <w:color w:val="E65B01" w:themeColor="accent1" w:themeShade="BF"/>
-                                        <w:sz w:val="24"/>
-                                        <w:szCs w:val="24"/>
-                                      </w:rPr>
-                                      <w:t>Mattin Mir-</w:t>
-                                    </w:r>
-                                    <w:proofErr w:type="spellStart"/>
-                                    <w:r>
-                                      <w:rPr>
-                                        <w:color w:val="E65B01" w:themeColor="accent1" w:themeShade="BF"/>
-                                        <w:sz w:val="24"/>
-                                        <w:szCs w:val="24"/>
-                                      </w:rPr>
-                                      <w:t>Tahmasebi</w:t>
-                                    </w:r>
-                                    <w:proofErr w:type="spellEnd"/>
-                                    <w:r>
-                                      <w:rPr>
-                                        <w:color w:val="E65B01" w:themeColor="accent1" w:themeShade="BF"/>
-                                        <w:sz w:val="24"/>
-                                        <w:szCs w:val="24"/>
-                                      </w:rPr>
-                                      <w:t xml:space="preserve"> (mm5213) &amp; Ahmed Ibrahim (aai13)</w:t>
-                                    </w:r>
-                                  </w:sdtContent>
-                                </w:sdt>
-                              </w:p>
-                              <w:p>
-                                <w:pPr>
-                                  <w:spacing w:after="100"/>
-                                  <w:rPr>
-                                    <w:color w:val="E65B01" w:themeColor="accent1" w:themeShade="BF"/>
-                                  </w:rPr>
-                                </w:pPr>
-                                <w:sdt>
-                                  <w:sdtPr>
-                                    <w:rPr>
-                                      <w:color w:val="E65B01" w:themeColor="accent1" w:themeShade="BF"/>
-                                      <w:sz w:val="24"/>
-                                      <w:szCs w:val="24"/>
-                                    </w:rPr>
-                                    <w:alias w:val="Date"/>
-                                    <w:id w:val="280430091"/>
-                                    <w:showingPlcHdr/>
-                                    <w:dataBinding w:prefixMappings="xmlns:ns0='http://schemas.microsoft.com/office/2006/coverPageProps'" w:xpath="/ns0:CoverPageProperties[1]/ns0:PublishDate[1]" w:storeItemID="{55AF091B-3C7A-41E3-B477-F2FDAA23CFDA}"/>
-                                    <w:date>
-                                      <w:lid w:val="en-US"/>
-                                      <w:storeMappedDataAs w:val="dateTime"/>
-                                      <w:calendar w:val="gregorian"/>
-                                    </w:date>
-                                  </w:sdtPr>
-                                  <w:sdtContent>
-                                    <w:r>
-                                      <w:rPr>
-                                        <w:color w:val="E65B01" w:themeColor="accent1" w:themeShade="BF"/>
-                                        <w:sz w:val="24"/>
-                                        <w:szCs w:val="24"/>
-                                      </w:rPr>
-                                      <w:t xml:space="preserve">     </w:t>
-                                    </w:r>
-                                  </w:sdtContent>
-                                </w:sdt>
-                              </w:p>
-                            </w:txbxContent>
-                          </wps:txbx>
-                          <wps:bodyPr rot="0" vert="horz" wrap="square" lIns="91440" tIns="45720" rIns="91440" bIns="45720" anchor="t" anchorCtr="0" upright="1">
-                            <a:noAutofit/>
-                          </wps:bodyPr>
-                        </wps:wsp>
-                      </a:graphicData>
-                    </a:graphic>
-                    <wp14:sizeRelH relativeFrom="page">
-                      <wp14:pctWidth>60000</wp14:pctWidth>
-                    </wp14:sizeRelH>
-                    <wp14:sizeRelV relativeFrom="page">
-                      <wp14:pctHeight>0</wp14:pctHeight>
-                    </wp14:sizeRelV>
-                  </wp:anchor>
-                </w:drawing>
-              </mc:Choice>
-              <mc:Fallback>
-                <w:pict>
-                  <v:rect w14:anchorId="0E413892" id="Rectangle 54" o:spid="_x0000_s1027" style="position:absolute;margin-left:0;margin-top:0;width:367pt;height:64.25pt;z-index:251671552;visibility:visible;mso-wrap-style:square;mso-width-percent:600;mso-height-percent:0;mso-wrap-distance-left:9pt;mso-wrap-distance-top:0;mso-wrap-distance-right:9pt;mso-wrap-distance-bottom:0;mso-position-horizontal:left;mso-position-horizontal-relative:margin;mso-position-vertical:bottom;mso-position-vertical-relative:margin;mso-width-percent:600;mso-height-percent:0;mso-width-relative:page;mso-height-relative:page;v-text-anchor:top" o:gfxdata="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" o:allowincell="f" stroked="f">
-                    <v:textbox>
-                      <w:txbxContent>
-                        <w:p>
-                          <w:pPr>
-                            <w:spacing w:after="100"/>
-                            <w:rPr>
-                              <w:color w:val="E65B01" w:themeColor="accent1" w:themeShade="BF"/>
-                              <w:sz w:val="24"/>
-                              <w:szCs w:val="24"/>
-                            </w:rPr>
-                          </w:pPr>
-                          <w:sdt>
-                            <w:sdtPr>
-                              <w:rPr>
-                                <w:color w:val="E65B01" w:themeColor="accent1" w:themeShade="BF"/>
-                                <w:sz w:val="24"/>
-                                <w:szCs w:val="24"/>
-                              </w:rPr>
-                              <w:alias w:val="Author"/>
-                              <w:id w:val="280430085"/>
-                              <w:text/>
-                            </w:sdtPr>
-                            <w:sdtContent>
-                              <w:r>
-                                <w:rPr>
-                                  <w:color w:val="E65B01" w:themeColor="accent1" w:themeShade="BF"/>
-                                  <w:sz w:val="24"/>
-                                  <w:szCs w:val="24"/>
-                                </w:rPr>
-                                <w:t>Mattin Mir-</w:t>
-                              </w:r>
-                              <w:proofErr w:type="spellStart"/>
-                              <w:r>
-                                <w:rPr>
-                                  <w:color w:val="E65B01" w:themeColor="accent1" w:themeShade="BF"/>
-                                  <w:sz w:val="24"/>
-                                  <w:szCs w:val="24"/>
-                                </w:rPr>
-                                <w:t>Tahmasebi</w:t>
-                              </w:r>
-                              <w:proofErr w:type="spellEnd"/>
-                              <w:r>
-                                <w:rPr>
-                                  <w:color w:val="E65B01" w:themeColor="accent1" w:themeShade="BF"/>
-                                  <w:sz w:val="24"/>
-                                  <w:szCs w:val="24"/>
-                                </w:rPr>
-                                <w:t xml:space="preserve"> (mm5213) &amp; Ahmed Ibrahim (aai13)</w:t>
-                              </w:r>
-                            </w:sdtContent>
-                          </w:sdt>
-                        </w:p>
-                        <w:p>
-                          <w:pPr>
-                            <w:spacing w:after="100"/>
-                            <w:rPr>
-                              <w:color w:val="E65B01" w:themeColor="accent1" w:themeShade="BF"/>
-                            </w:rPr>
-                          </w:pPr>
-                          <w:sdt>
-                            <w:sdtPr>
-                              <w:rPr>
-                                <w:color w:val="E65B01" w:themeColor="accent1" w:themeShade="BF"/>
-                                <w:sz w:val="24"/>
-                                <w:szCs w:val="24"/>
-                              </w:rPr>
-                              <w:alias w:val="Date"/>
-                              <w:id w:val="280430091"/>
-                              <w:showingPlcHdr/>
-                              <w:dataBinding w:prefixMappings="xmlns:ns0='http://schemas.microsoft.com/office/2006/coverPageProps'" w:xpath="/ns0:CoverPageProperties[1]/ns0:PublishDate[1]" w:storeItemID="{55AF091B-3C7A-41E3-B477-F2FDAA23CFDA}"/>
-                              <w:date>
-                                <w:lid w:val="en-US"/>
-                                <w:storeMappedDataAs w:val="dateTime"/>
-                                <w:calendar w:val="gregorian"/>
-                              </w:date>
-                            </w:sdtPr>
-                            <w:sdtContent>
-                              <w:r>
-                                <w:rPr>
-                                  <w:color w:val="E65B01" w:themeColor="accent1" w:themeShade="BF"/>
-                                  <w:sz w:val="24"/>
-                                  <w:szCs w:val="24"/>
-                                </w:rPr>
-                                <w:t xml:space="preserve">     </w:t>
-                              </w:r>
-                            </w:sdtContent>
-                          </w:sdt>
-                        </w:p>
-                      </w:txbxContent>
-                    </v:textbox>
-                    <w10:wrap anchorx="margin" anchory="margin"/>
-                  </v:rect>
                 </w:pict>
               </mc:Fallback>
             </mc:AlternateContent>
@@ -994,6 +939,7 @@
           <w:dataBinding w:prefixMappings="xmlns:ns0='http://purl.org/dc/elements/1.1/' xmlns:ns1='http://schemas.openxmlformats.org/package/2006/metadata/core-properties' " w:xpath="/ns1:coreProperties[1]/ns0:title[1]" w:storeItemID="{6C3C8BC8-F283-45AE-878A-BAB7291924A1}"/>
           <w:text/>
         </w:sdtPr>
+        <w:sdtEndPr/>
         <w:sdtContent>
           <w:r>
             <w:rPr>
@@ -4317,6 +4263,7 @@
           <w:dataBinding w:prefixMappings="xmlns:ns0='http://purl.org/dc/elements/1.1/' xmlns:ns1='http://schemas.openxmlformats.org/package/2006/metadata/core-properties' " w:xpath="/ns1:coreProperties[1]/ns0:subject[1]" w:storeItemID="{6C3C8BC8-F283-45AE-878A-BAB7291924A1}"/>
           <w:text/>
         </w:sdtPr>
+        <w:sdtEndPr/>
         <w:sdtContent>
           <w:r>
             <w:rPr>
@@ -4334,161 +4281,396 @@
       <w:pPr>
         <w:pStyle w:val="Heading1"/>
       </w:pPr>
-      <w:proofErr w:type="spellStart"/>
-      <w:r>
-        <w:t>Matlab</w:t>
-      </w:r>
-      <w:proofErr w:type="spellEnd"/>
-      <w:r>
-        <w:t xml:space="preserve"> Filter Design</w:t>
+      <w:r>
+        <w:t>Matlab Filter Design</w:t>
       </w:r>
     </w:p>
     <w:p>
       <w:r>
-        <w:t>We implemented the Parks-</w:t>
-      </w:r>
-      <w:proofErr w:type="spellStart"/>
-      <w:r>
-        <w:t>McClellen</w:t>
-      </w:r>
-      <w:proofErr w:type="spellEnd"/>
-      <w:r>
-        <w:t xml:space="preserve"> algorithm to produce our FIR filter in </w:t>
-      </w:r>
-      <w:proofErr w:type="spellStart"/>
-      <w:r>
-        <w:t>Matlab</w:t>
-      </w:r>
-      <w:proofErr w:type="spellEnd"/>
-      <w:r>
-        <w:t xml:space="preserve"> via the </w:t>
-      </w:r>
-      <w:proofErr w:type="spellStart"/>
-      <w:r>
-        <w:t>firpmord</w:t>
-      </w:r>
-      <w:proofErr w:type="spellEnd"/>
-      <w:r>
-        <w:t xml:space="preserve"> and </w:t>
-      </w:r>
-      <w:proofErr w:type="spellStart"/>
-      <w:r>
-        <w:t>firpm</w:t>
-      </w:r>
-      <w:proofErr w:type="spellEnd"/>
-      <w:r>
-        <w:t xml:space="preserve"> functions. </w:t>
-      </w:r>
-      <w:proofErr w:type="spellStart"/>
-      <w:r>
-        <w:t>Firpmord</w:t>
-      </w:r>
-      <w:proofErr w:type="spellEnd"/>
-      <w:r>
-        <w:t xml:space="preserve"> takes parameters that describe the desired cutoff frequencies and amplitudes of the </w:t>
-      </w:r>
-      <w:proofErr w:type="spellStart"/>
-      <w:r>
-        <w:t>stopbands</w:t>
-      </w:r>
-      <w:proofErr w:type="spellEnd"/>
-      <w:r>
-        <w:t>/</w:t>
-      </w:r>
-      <w:proofErr w:type="spellStart"/>
-      <w:r>
-        <w:t>passbands</w:t>
-      </w:r>
-      <w:proofErr w:type="spellEnd"/>
-      <w:r>
-        <w:t xml:space="preserve"> of the filter, the allowed deviation from the desired amplitudes, and the sampling frequency. It returns parameters that can b</w:t>
-      </w:r>
-      <w:r>
-        <w:t xml:space="preserve">e passed to </w:t>
-      </w:r>
-      <w:proofErr w:type="spellStart"/>
-      <w:r>
-        <w:t>firpm</w:t>
-      </w:r>
-      <w:proofErr w:type="spellEnd"/>
-      <w:r>
-        <w:t xml:space="preserve"> to produce an</w:t>
-      </w:r>
-      <w:r>
-        <w:t xml:space="preserve"> array of frequency coefficients. </w:t>
+        <w:t>An FIR filter must be designed using MATLAB. The filter h</w:t>
+      </w:r>
+      <w:r>
+        <w:t>as the following specifications:</w:t>
       </w:r>
     </w:p>
     <w:p>
-      <w:r>
-        <w:t>The parameters are slightly altered from the specification, as</w:t>
-      </w:r>
-      <w:r>
-        <w:t xml:space="preserve"> with</w:t>
-      </w:r>
-      <w:r>
-        <w:t xml:space="preserve"> the filter tha</w:t>
-      </w:r>
-      <w:r>
-        <w:t>t was previously being produced,</w:t>
-      </w:r>
-      <w:r>
-        <w:t xml:space="preserve"> </w:t>
-      </w:r>
-      <w:r>
-        <w:t>a</w:t>
-      </w:r>
-      <w:r>
-        <w:t>round the stop band edge o</w:t>
-      </w:r>
-      <w:r>
-        <w:t>f the first transition band,</w:t>
-      </w:r>
-      <w:r>
-        <w:t xml:space="preserve"> one of the lobes </w:t>
-      </w:r>
-      <w:r>
-        <w:t xml:space="preserve">was not matching the specification according to the network </w:t>
-      </w:r>
-      <w:proofErr w:type="spellStart"/>
-      <w:r>
-        <w:t>analyser</w:t>
-      </w:r>
-      <w:proofErr w:type="spellEnd"/>
-      <w:r>
-        <w:t xml:space="preserve">, even though it was correct in </w:t>
-      </w:r>
-      <w:proofErr w:type="spellStart"/>
-      <w:r>
-        <w:t>Matlab</w:t>
-      </w:r>
-      <w:proofErr w:type="spellEnd"/>
-      <w:r>
-        <w:t>, so using some trial and error we reach</w:t>
-      </w:r>
-      <w:r>
-        <w:t>ed</w:t>
-      </w:r>
-      <w:r>
-        <w:t xml:space="preserve"> values that create a more correct result. </w:t>
-      </w:r>
-      <w:r>
-        <w:t>This may be due to delay in the ADC/DAC of the DSP board.</w:t>
+      <w:pPr>
+        <w:pStyle w:val="ListParagraph"/>
+        <w:numPr>
+          <w:ilvl w:val="0"/>
+          <w:numId w:val="7"/>
+        </w:numPr>
+      </w:pPr>
+      <w:r>
+        <w:t>Stop band attenuation of -48dB</w:t>
       </w:r>
     </w:p>
     <w:p>
-      <w:r>
-        <w:t xml:space="preserve">Figure 1 below shows the response of the filter adheres to the amplitude specification and Figure 2 is demonstrates that the </w:t>
-      </w:r>
-      <w:proofErr w:type="spellStart"/>
-      <w:r>
-        <w:t>passband</w:t>
-      </w:r>
-      <w:proofErr w:type="spellEnd"/>
-      <w:r>
-        <w:t xml:space="preserve"> ripple is within the 0.4dB required, by showing the amplitude of the highest/lowest points.</w:t>
-      </w:r>
-      <w:bookmarkStart w:id="0" w:name="_GoBack"/>
+      <w:pPr>
+        <w:pStyle w:val="ListParagraph"/>
+        <w:numPr>
+          <w:ilvl w:val="0"/>
+          <w:numId w:val="7"/>
+        </w:numPr>
+      </w:pPr>
+      <w:r>
+        <w:t>Maximum passband ripple of 0.4dB</w:t>
+      </w:r>
+    </w:p>
+    <w:p>
+      <w:pPr>
+        <w:pStyle w:val="ListParagraph"/>
+        <w:numPr>
+          <w:ilvl w:val="0"/>
+          <w:numId w:val="7"/>
+        </w:numPr>
+      </w:pPr>
+      <w:r>
+        <w:t>Passband frequencies between 450 and 1750Hz</w:t>
+      </w:r>
+    </w:p>
+    <w:p>
+      <w:r>
+        <w:fldChar w:fldCharType="begin"/>
+      </w:r>
+      <w:r>
+        <w:instrText xml:space="preserve"> REF _Ref444104424 \h </w:instrText>
+      </w:r>
+      <w:r>
+        <w:fldChar w:fldCharType="separate"/>
+      </w:r>
+      <w:r>
+        <w:rPr>
+          <w:i/>
+        </w:rPr>
+        <w:t xml:space="preserve">Figure </w:t>
+      </w:r>
+      <w:r>
+        <w:rPr>
+          <w:i/>
+          <w:noProof/>
+        </w:rPr>
+        <w:t>1</w:t>
+      </w:r>
+      <w:r>
+        <w:fldChar w:fldCharType="end"/>
+      </w:r>
+      <w:r>
+        <w:t xml:space="preserve"> </w:t>
+      </w:r>
+      <w:r>
+        <w:t xml:space="preserve">below </w:t>
+      </w:r>
+      <w:r>
+        <w:t xml:space="preserve">highlights the full specifications for the pass band filter. </w:t>
+      </w:r>
+    </w:p>
+    <w:p>
+      <w:pPr>
+        <w:ind w:left="360"/>
+      </w:pPr>
+    </w:p>
+    <w:p>
+      <w:pPr>
+        <w:keepNext/>
+      </w:pPr>
+      <w:r>
+        <w:rPr>
+          <w:noProof/>
+          <w:lang w:val="en-GB" w:eastAsia="en-GB"/>
+        </w:rPr>
+        <w:drawing>
+          <wp:inline distT="0" distB="0" distL="0" distR="0" wp14:anchorId="41D52025" wp14:editId="283F0249">
+            <wp:extent cx="5403850" cy="3326120"/>
+            <wp:effectExtent l="0" t="0" r="6350" b="8255"/>
+            <wp:docPr id="77" name="Picture 77"/>
+            <wp:cNvGraphicFramePr>
+              <a:graphicFrameLocks xmlns:a="http://schemas.openxmlformats.org/drawingml/2006/main" noChangeAspect="1"/>
+            </wp:cNvGraphicFramePr>
+            <a:graphic xmlns:a="http://schemas.openxmlformats.org/drawingml/2006/main">
+              <a:graphicData uri="http://schemas.openxmlformats.org/drawingml/2006/picture">
+                <pic:pic xmlns:pic="http://schemas.openxmlformats.org/drawingml/2006/picture">
+                  <pic:nvPicPr>
+                    <pic:cNvPr id="1" name=""/>
+                    <pic:cNvPicPr/>
+                  </pic:nvPicPr>
+                  <pic:blipFill>
+                    <a:blip r:embed="rId10"/>
+                    <a:stretch>
+                      <a:fillRect/>
+                    </a:stretch>
+                  </pic:blipFill>
+                  <pic:spPr>
+                    <a:xfrm>
+                      <a:off x="0" y="0"/>
+                      <a:ext cx="5422926" cy="3337861"/>
+                    </a:xfrm>
+                    <a:prstGeom prst="rect">
+                      <a:avLst/>
+                    </a:prstGeom>
+                  </pic:spPr>
+                </pic:pic>
+              </a:graphicData>
+            </a:graphic>
+          </wp:inline>
+        </w:drawing>
+      </w:r>
+    </w:p>
+    <w:p>
+      <w:pPr>
+        <w:pStyle w:val="Caption"/>
+        <w:jc w:val="center"/>
+        <w:rPr>
+          <w:i/>
+        </w:rPr>
+      </w:pPr>
+      <w:bookmarkStart w:id="0" w:name="_Ref444104424"/>
+      <w:r>
+        <w:rPr>
+          <w:i/>
+        </w:rPr>
+        <w:t xml:space="preserve">Figure </w:t>
+      </w:r>
+      <w:r>
+        <w:rPr>
+          <w:i/>
+        </w:rPr>
+        <w:fldChar w:fldCharType="begin"/>
+      </w:r>
+      <w:r>
+        <w:rPr>
+          <w:i/>
+        </w:rPr>
+        <w:instrText xml:space="preserve"> SEQ Figure \* ARABIC </w:instrText>
+      </w:r>
+      <w:r>
+        <w:rPr>
+          <w:i/>
+        </w:rPr>
+        <w:fldChar w:fldCharType="separate"/>
+      </w:r>
+      <w:r>
+        <w:rPr>
+          <w:i/>
+          <w:noProof/>
+        </w:rPr>
+        <w:t>1</w:t>
+      </w:r>
+      <w:r>
+        <w:rPr>
+          <w:i/>
+        </w:rPr>
+        <w:fldChar w:fldCharType="end"/>
+      </w:r>
       <w:bookmarkEnd w:id="0"/>
+      <w:r>
+        <w:rPr>
+          <w:i/>
+          <w:noProof/>
+        </w:rPr>
+        <w:t xml:space="preserve"> </w:t>
+      </w:r>
+      <w:r>
+        <w:rPr>
+          <w:i/>
+          <w:noProof/>
+        </w:rPr>
+        <w:t>- The full specifications for the pass band filter</w:t>
+      </w:r>
+      <w:r>
+        <w:rPr>
+          <w:i/>
+          <w:noProof/>
+        </w:rPr>
+        <w:t xml:space="preserve"> [1]</w:t>
+      </w:r>
+    </w:p>
+    <w:p>
+      <w:r>
+        <w:t xml:space="preserve">To implement this filter, the Parks-MClellen </w:t>
+      </w:r>
+      <w:r>
+        <w:t>algo</w:t>
+      </w:r>
+      <w:r>
+        <w:t>r</w:t>
+      </w:r>
+      <w:r>
+        <w:t>i</w:t>
+      </w:r>
+      <w:r>
+        <w:t xml:space="preserve">thms is used. This algorithm uses iterative techniques (Remez algourthm) to design the filter to the specifications. </w:t>
+      </w:r>
+      <w:r>
+        <w:t xml:space="preserve">Using a simple rectangular filter will produce large errors at the discontinuities due to </w:t>
+      </w:r>
+      <w:r>
+        <w:rPr>
+          <w:highlight w:val="yellow"/>
+        </w:rPr>
+        <w:t>Gibbs</w:t>
+      </w:r>
+      <w:r>
+        <w:t xml:space="preserve"> </w:t>
+      </w:r>
+      <w:r>
+        <w:rPr>
+          <w:highlight w:val="yellow"/>
+        </w:rPr>
+        <w:t>phenomenon</w:t>
+      </w:r>
+      <w:r>
+        <w:t xml:space="preserve">. The Parks-MClellen algorithm has the advantage that the errors between the ideal and actual magnitude response can be controlled and minimised in each of the frequency bands. </w:t>
+      </w:r>
+    </w:p>
+    <w:p>
+      <w:r>
+        <w:t xml:space="preserve">The algorithm is implemented in MATLAB via the firpmord and firpm functions. </w:t>
+      </w:r>
+      <w:r>
+        <w:t xml:space="preserve">Firpmord takes parameters that describe the desired cutoff frequencies and amplitudes of the </w:t>
+      </w:r>
+      <w:r>
+        <w:lastRenderedPageBreak/>
+        <w:t>stopbands/passbands of the filter, the allowed deviation from the desired amplitudes, and the sampling frequency. It returns parameters that can b</w:t>
+      </w:r>
+      <w:r>
+        <w:t>e passed to firpm to produce an</w:t>
+      </w:r>
+      <w:r>
+        <w:t xml:space="preserve"> array of frequency coefficients. </w:t>
+      </w:r>
+    </w:p>
+    <w:p>
+      <w:pPr>
+        <w:keepNext/>
+      </w:pPr>
+      <w:r>
+        <w:rPr>
+          <w:noProof/>
+          <w:lang w:val="en-GB" w:eastAsia="en-GB"/>
+        </w:rPr>
+        <w:drawing>
+          <wp:inline distT="0" distB="0" distL="0" distR="0" wp14:anchorId="424C16FC" wp14:editId="7C1AA413">
+            <wp:extent cx="5133975" cy="409575"/>
+            <wp:effectExtent l="0" t="0" r="9525" b="9525"/>
+            <wp:docPr id="83" name="Picture 83"/>
+            <wp:cNvGraphicFramePr>
+              <a:graphicFrameLocks xmlns:a="http://schemas.openxmlformats.org/drawingml/2006/main" noChangeAspect="1"/>
+            </wp:cNvGraphicFramePr>
+            <a:graphic xmlns:a="http://schemas.openxmlformats.org/drawingml/2006/main">
+              <a:graphicData uri="http://schemas.openxmlformats.org/drawingml/2006/picture">
+                <pic:pic xmlns:pic="http://schemas.openxmlformats.org/drawingml/2006/picture">
+                  <pic:nvPicPr>
+                    <pic:cNvPr id="1" name=""/>
+                    <pic:cNvPicPr/>
+                  </pic:nvPicPr>
+                  <pic:blipFill>
+                    <a:blip r:embed="rId11"/>
+                    <a:stretch>
+                      <a:fillRect/>
+                    </a:stretch>
+                  </pic:blipFill>
+                  <pic:spPr>
+                    <a:xfrm>
+                      <a:off x="0" y="0"/>
+                      <a:ext cx="5133975" cy="409575"/>
+                    </a:xfrm>
+                    <a:prstGeom prst="rect">
+                      <a:avLst/>
+                    </a:prstGeom>
+                  </pic:spPr>
+                </pic:pic>
+              </a:graphicData>
+            </a:graphic>
+          </wp:inline>
+        </w:drawing>
+      </w:r>
+    </w:p>
+    <w:p>
+      <w:pPr>
+        <w:pStyle w:val="Caption"/>
+        <w:jc w:val="center"/>
+        <w:rPr>
+          <w:noProof/>
+        </w:rPr>
+      </w:pPr>
+      <w:r>
+        <w:t xml:space="preserve">Figure </w:t>
+      </w:r>
+      <w:fldSimple w:instr=" SEQ Figure \* ARABIC ">
+        <w:r>
+          <w:rPr>
+            <w:noProof/>
+          </w:rPr>
+          <w:t>2</w:t>
+        </w:r>
+      </w:fldSimple>
+      <w:r>
+        <w:rPr>
+          <w:noProof/>
+        </w:rPr>
+        <w:t xml:space="preserve"> - The firpmord function passes the passband specification as arguments and returns an array of frequency coefficients</w:t>
+      </w:r>
+    </w:p>
+    <w:p>
+      <w:r>
+        <w:t>The parameters are slightly altered from the specification, as</w:t>
+      </w:r>
+      <w:r>
+        <w:t xml:space="preserve"> with</w:t>
+      </w:r>
+      <w:r>
+        <w:t xml:space="preserve"> the filter tha</w:t>
+      </w:r>
+      <w:r>
+        <w:t>t was previously being produced,</w:t>
+      </w:r>
+      <w:r>
+        <w:t xml:space="preserve"> </w:t>
+      </w:r>
+      <w:r>
+        <w:t>a</w:t>
+      </w:r>
+      <w:r>
+        <w:t>round the stop band edge o</w:t>
+      </w:r>
+      <w:r>
+        <w:t>f the first transition band,</w:t>
+      </w:r>
+      <w:r>
+        <w:t xml:space="preserve"> one of the lobes </w:t>
+      </w:r>
+      <w:r>
+        <w:t>was not matching the specification according to the network analyser</w:t>
+      </w:r>
+      <w:r>
+        <w:t>, even though it was correct in Matlab</w:t>
+      </w:r>
+      <w:r>
+        <w:t>, so using some trial and error we reach</w:t>
+      </w:r>
+      <w:r>
+        <w:t>ed</w:t>
+      </w:r>
+      <w:r>
+        <w:t xml:space="preserve"> values that create a more correct result. </w:t>
+      </w:r>
+    </w:p>
+    <w:p>
+      <w:r>
+        <w:t>FIRST SPECIFICATIONS AND TRACE OF FILTER SHOWING HOW IT WOULDN’T WORK</w:t>
+      </w:r>
+    </w:p>
+    <w:p>
+      <w:r>
+        <w:t>This may be due to delay in the ADC/DAC of the DSP board.</w:t>
+      </w:r>
+    </w:p>
+    <w:p>
+      <w:r>
+        <w:t>Figure 1 below shows the response of the filter adheres to the amplitude specification and Figure 2 is demonstrates that the passband ripple is within the 0.4dB required, by showing the amplitude of the highest/lowest points.</w:t>
+      </w:r>
     </w:p>
     <w:p>
       <w:r>
@@ -4512,7 +4694,7 @@
                     <pic:cNvPicPr/>
                   </pic:nvPicPr>
                   <pic:blipFill>
-                    <a:blip r:embed="rId10"/>
+                    <a:blip r:embed="rId12"/>
                     <a:stretch>
                       <a:fillRect/>
                     </a:stretch>
@@ -4556,7 +4738,7 @@
                     <pic:cNvPicPr/>
                   </pic:nvPicPr>
                   <pic:blipFill>
-                    <a:blip r:embed="rId11"/>
+                    <a:blip r:embed="rId13"/>
                     <a:stretch>
                       <a:fillRect/>
                     </a:stretch>
@@ -4586,15 +4768,7 @@
       </w:pPr>
       <w:r>
         <w:lastRenderedPageBreak/>
-        <w:t xml:space="preserve">APPENDIX A: </w:t>
-      </w:r>
-      <w:proofErr w:type="spellStart"/>
-      <w:r>
-        <w:t>Matlab</w:t>
-      </w:r>
-      <w:proofErr w:type="spellEnd"/>
-      <w:r>
-        <w:t xml:space="preserve"> Code</w:t>
+        <w:t>APPENDIX A: Matlab Code</w:t>
       </w:r>
     </w:p>
     <w:p>
@@ -4619,7 +4793,7 @@
                     <pic:cNvPicPr/>
                   </pic:nvPicPr>
                   <pic:blipFill>
-                    <a:blip r:embed="rId12"/>
+                    <a:blip r:embed="rId14"/>
                     <a:stretch>
                       <a:fillRect/>
                     </a:stretch>
@@ -4643,6 +4817,7 @@
     <w:p/>
     <w:p/>
     <w:p>
+      <w:bookmarkStart w:id="1" w:name="_GoBack"/>
       <w:r>
         <w:rPr>
           <w:noProof/>
@@ -4665,7 +4840,7 @@
                     <pic:cNvPicPr/>
                   </pic:nvPicPr>
                   <pic:blipFill>
-                    <a:blip r:embed="rId13"/>
+                    <a:blip r:embed="rId15"/>
                     <a:stretch>
                       <a:fillRect/>
                     </a:stretch>
@@ -4685,10 +4860,11 @@
           </wp:inline>
         </w:drawing>
       </w:r>
+      <w:bookmarkEnd w:id="1"/>
     </w:p>
     <w:sectPr>
-      <w:headerReference w:type="default" r:id="rId14"/>
-      <w:footerReference w:type="default" r:id="rId15"/>
+      <w:headerReference w:type="default" r:id="rId16"/>
+      <w:footerReference w:type="default" r:id="rId17"/>
       <w:pgSz w:w="12240" w:h="15840"/>
       <w:pgMar w:top="1440" w:right="1800" w:bottom="1440" w:left="1800" w:header="720" w:footer="432" w:gutter="0"/>
       <w:pgNumType w:start="0"/>
@@ -4747,7 +4923,7 @@
       <w:rPr>
         <w:noProof/>
       </w:rPr>
-      <w:t>2</w:t>
+      <w:t>4</w:t>
     </w:r>
     <w:r>
       <w:rPr>
@@ -4877,30 +5053,14 @@
       <w:pStyle w:val="Header"/>
     </w:pPr>
     <w:r>
+      <w:t>MM5213/</w:t>
+    </w:r>
+    <w:r>
+      <w:t>AAI13</w:t>
+    </w:r>
+    <w:r>
       <w:ptab w:relativeTo="margin" w:alignment="right" w:leader="none"/>
     </w:r>
-    <w:sdt>
-      <w:sdtPr>
-        <w:id w:val="80127134"/>
-        <w:showingPlcHdr/>
-        <w:dataBinding w:prefixMappings="xmlns:ns0='http://schemas.microsoft.com/office/2006/coverPageProps'" w:xpath="/ns0:CoverPageProperties[1]/ns0:PublishDate[1]" w:storeItemID="{55AF091B-3C7A-41E3-B477-F2FDAA23CFDA}"/>
-        <w:date w:fullDate="2016-02-24T00:00:00Z">
-          <w:dateFormat w:val="M/d/yyyy"/>
-          <w:lid w:val="en-US"/>
-          <w:storeMappedDataAs w:val="dateTime"/>
-          <w:calendar w:val="gregorian"/>
-        </w:date>
-      </w:sdtPr>
-      <w:sdtContent>
-        <w:r>
-          <w:rPr>
-            <w:sz w:val="16"/>
-            <w:szCs w:val="16"/>
-          </w:rPr>
-          <w:t>[Pick the date]</w:t>
-        </w:r>
-      </w:sdtContent>
-    </w:sdt>
     <w:r>
       <w:rPr>
         <w:noProof/>
@@ -4909,7 +5069,7 @@
       <mc:AlternateContent>
         <mc:Choice Requires="wps">
           <w:drawing>
-            <wp:anchor distT="0" distB="0" distL="114300" distR="114300" simplePos="0" relativeHeight="251659264" behindDoc="0" locked="0" layoutInCell="1" allowOverlap="1" wp14:anchorId="0138B28C" wp14:editId="772664D8">
+            <wp:anchor distT="0" distB="0" distL="114300" distR="114300" simplePos="0" relativeHeight="251659264" behindDoc="0" locked="0" layoutInCell="1" allowOverlap="1" wp14:anchorId="0BC441DB" wp14:editId="031F1E4B">
               <wp:simplePos x="0" y="0"/>
               <mc:AlternateContent>
                 <mc:Choice Requires="wp14">
@@ -5000,6 +5160,119 @@
 <file path=word/numbering.xml><?xml version="1.0" encoding="utf-8"?>
 <w:numbering xmlns:wpc="http://schemas.microsoft.com/office/word/2010/wordprocessingCanvas" xmlns:mc="http://schemas.openxmlformats.org/markup-compatibility/2006" xmlns:o="urn:schemas-microsoft-com:office:office" xmlns:r="http://schemas.openxmlformats.org/officeDocument/2006/relationships" xmlns:m="http://schemas.openxmlformats.org/officeDocument/2006/math" xmlns:v="urn:schemas-microsoft-com:vml" xmlns:wp14="http://schemas.microsoft.com/office/word/2010/wordprocessingDrawing" xmlns:wp="http://schemas.openxmlformats.org/drawingml/2006/wordprocessingDrawing" xmlns:w10="urn:schemas-microsoft-com:office:word" xmlns:w="http://schemas.openxmlformats.org/wordprocessingml/2006/main" xmlns:w14="http://schemas.microsoft.com/office/word/2010/wordml" xmlns:w15="http://schemas.microsoft.com/office/word/2012/wordml" xmlns:wpg="http://schemas.microsoft.com/office/word/2010/wordprocessingGroup" xmlns:wpi="http://schemas.microsoft.com/office/word/2010/wordprocessingInk" xmlns:wne="http://schemas.microsoft.com/office/word/2006/wordml" xmlns:wps="http://schemas.microsoft.com/office/word/2010/wordprocessingShape" mc:Ignorable="w14 w15 wp14">
   <w:abstractNum w:abstractNumId="0" w15:restartNumberingAfterBreak="0">
+    <w:nsid w:val="065F155E"/>
+    <w:multiLevelType w:val="hybridMultilevel"/>
+    <w:tmpl w:val="B9CEAA26"/>
+    <w:lvl w:ilvl="0" w:tplc="08090001">
+      <w:start w:val="1"/>
+      <w:numFmt w:val="bullet"/>
+      <w:lvlText w:val=""/>
+      <w:lvlJc w:val="left"/>
+      <w:pPr>
+        <w:ind w:left="720" w:hanging="360"/>
+      </w:pPr>
+      <w:rPr>
+        <w:rFonts w:ascii="Symbol" w:hAnsi="Symbol" w:hint="default"/>
+      </w:rPr>
+    </w:lvl>
+    <w:lvl w:ilvl="1" w:tplc="08090003" w:tentative="1">
+      <w:start w:val="1"/>
+      <w:numFmt w:val="bullet"/>
+      <w:lvlText w:val="o"/>
+      <w:lvlJc w:val="left"/>
+      <w:pPr>
+        <w:ind w:left="1440" w:hanging="360"/>
+      </w:pPr>
+      <w:rPr>
+        <w:rFonts w:ascii="Courier New" w:hAnsi="Courier New" w:cs="Courier New" w:hint="default"/>
+      </w:rPr>
+    </w:lvl>
+    <w:lvl w:ilvl="2" w:tplc="08090005" w:tentative="1">
+      <w:start w:val="1"/>
+      <w:numFmt w:val="bullet"/>
+      <w:lvlText w:val=""/>
+      <w:lvlJc w:val="left"/>
+      <w:pPr>
+        <w:ind w:left="2160" w:hanging="360"/>
+      </w:pPr>
+      <w:rPr>
+        <w:rFonts w:ascii="Wingdings" w:hAnsi="Wingdings" w:hint="default"/>
+      </w:rPr>
+    </w:lvl>
+    <w:lvl w:ilvl="3" w:tplc="08090001" w:tentative="1">
+      <w:start w:val="1"/>
+      <w:numFmt w:val="bullet"/>
+      <w:lvlText w:val=""/>
+      <w:lvlJc w:val="left"/>
+      <w:pPr>
+        <w:ind w:left="2880" w:hanging="360"/>
+      </w:pPr>
+      <w:rPr>
+        <w:rFonts w:ascii="Symbol" w:hAnsi="Symbol" w:hint="default"/>
+      </w:rPr>
+    </w:lvl>
+    <w:lvl w:ilvl="4" w:tplc="08090003" w:tentative="1">
+      <w:start w:val="1"/>
+      <w:numFmt w:val="bullet"/>
+      <w:lvlText w:val="o"/>
+      <w:lvlJc w:val="left"/>
+      <w:pPr>
+        <w:ind w:left="3600" w:hanging="360"/>
+      </w:pPr>
+      <w:rPr>
+        <w:rFonts w:ascii="Courier New" w:hAnsi="Courier New" w:cs="Courier New" w:hint="default"/>
+      </w:rPr>
+    </w:lvl>
+    <w:lvl w:ilvl="5" w:tplc="08090005" w:tentative="1">
+      <w:start w:val="1"/>
+      <w:numFmt w:val="bullet"/>
+      <w:lvlText w:val=""/>
+      <w:lvlJc w:val="left"/>
+      <w:pPr>
+        <w:ind w:left="4320" w:hanging="360"/>
+      </w:pPr>
+      <w:rPr>
+        <w:rFonts w:ascii="Wingdings" w:hAnsi="Wingdings" w:hint="default"/>
+      </w:rPr>
+    </w:lvl>
+    <w:lvl w:ilvl="6" w:tplc="08090001" w:tentative="1">
+      <w:start w:val="1"/>
+      <w:numFmt w:val="bullet"/>
+      <w:lvlText w:val=""/>
+      <w:lvlJc w:val="left"/>
+      <w:pPr>
+        <w:ind w:left="5040" w:hanging="360"/>
+      </w:pPr>
+      <w:rPr>
+        <w:rFonts w:ascii="Symbol" w:hAnsi="Symbol" w:hint="default"/>
+      </w:rPr>
+    </w:lvl>
+    <w:lvl w:ilvl="7" w:tplc="08090003" w:tentative="1">
+      <w:start w:val="1"/>
+      <w:numFmt w:val="bullet"/>
+      <w:lvlText w:val="o"/>
+      <w:lvlJc w:val="left"/>
+      <w:pPr>
+        <w:ind w:left="5760" w:hanging="360"/>
+      </w:pPr>
+      <w:rPr>
+        <w:rFonts w:ascii="Courier New" w:hAnsi="Courier New" w:cs="Courier New" w:hint="default"/>
+      </w:rPr>
+    </w:lvl>
+    <w:lvl w:ilvl="8" w:tplc="08090005" w:tentative="1">
+      <w:start w:val="1"/>
+      <w:numFmt w:val="bullet"/>
+      <w:lvlText w:val=""/>
+      <w:lvlJc w:val="left"/>
+      <w:pPr>
+        <w:ind w:left="6480" w:hanging="360"/>
+      </w:pPr>
+      <w:rPr>
+        <w:rFonts w:ascii="Wingdings" w:hAnsi="Wingdings" w:hint="default"/>
+      </w:rPr>
+    </w:lvl>
+  </w:abstractNum>
+  <w:abstractNum w:abstractNumId="1" w15:restartNumberingAfterBreak="0">
     <w:nsid w:val="0C3F09ED"/>
     <w:multiLevelType w:val="multilevel"/>
     <w:tmpl w:val="CD40BF9A"/>
@@ -5131,7 +5404,7 @@
       </w:rPr>
     </w:lvl>
   </w:abstractNum>
-  <w:abstractNum w:abstractNumId="1" w15:restartNumberingAfterBreak="0">
+  <w:abstractNum w:abstractNumId="2" w15:restartNumberingAfterBreak="0">
     <w:nsid w:val="197E3499"/>
     <w:multiLevelType w:val="multilevel"/>
     <w:tmpl w:val="85C08436"/>
@@ -5254,22 +5527,25 @@
     </w:lvl>
   </w:abstractNum>
   <w:num w:numId="1">
-    <w:abstractNumId w:val="0"/>
+    <w:abstractNumId w:val="1"/>
   </w:num>
   <w:num w:numId="2">
+    <w:abstractNumId w:val="2"/>
+  </w:num>
+  <w:num w:numId="3">
     <w:abstractNumId w:val="1"/>
   </w:num>
-  <w:num w:numId="3">
-    <w:abstractNumId w:val="0"/>
+  <w:num w:numId="4">
+    <w:abstractNumId w:val="2"/>
   </w:num>
-  <w:num w:numId="4">
+  <w:num w:numId="5">
     <w:abstractNumId w:val="1"/>
   </w:num>
-  <w:num w:numId="5">
+  <w:num w:numId="6">
+    <w:abstractNumId w:val="2"/>
+  </w:num>
+  <w:num w:numId="7">
     <w:abstractNumId w:val="0"/>
-  </w:num>
-  <w:num w:numId="6">
-    <w:abstractNumId w:val="1"/>
   </w:num>
 </w:numbering>
 </file>
@@ -6433,81 +6709,14 @@
         </w:p>
       </w:docPartBody>
     </w:docPart>
-    <w:docPart>
-      <w:docPartPr>
-        <w:name w:val="FA262D36D79740C989FEAABD1FC31EAB"/>
-        <w:category>
-          <w:name w:val="General"/>
-          <w:gallery w:val="placeholder"/>
-        </w:category>
-        <w:types>
-          <w:type w:val="bbPlcHdr"/>
-        </w:types>
-        <w:behaviors>
-          <w:behavior w:val="content"/>
-        </w:behaviors>
-        <w:guid w:val="{C8D1CCE6-DE36-4FC6-8B7E-EE602F85ECCC}"/>
-      </w:docPartPr>
-      <w:docPartBody>
-        <w:p>
-          <w:pPr>
-            <w:pStyle w:val="FA262D36D79740C989FEAABD1FC31EAB"/>
-          </w:pPr>
-          <w:r>
-            <w:rPr>
-              <w:rFonts w:asciiTheme="majorHAnsi" w:eastAsiaTheme="majorEastAsia" w:hAnsiTheme="majorHAnsi" w:cstheme="majorBidi"/>
-              <w:smallCaps/>
-              <w:color w:val="833C0B" w:themeColor="accent2" w:themeShade="80"/>
-              <w:spacing w:val="20"/>
-              <w:sz w:val="56"/>
-              <w:szCs w:val="56"/>
-            </w:rPr>
-            <w:t>[Type the document title]</w:t>
-          </w:r>
-        </w:p>
-      </w:docPartBody>
-    </w:docPart>
-    <w:docPart>
-      <w:docPartPr>
-        <w:name w:val="21492CD508CA4186BB74F43D72DB7ED0"/>
-        <w:category>
-          <w:name w:val="General"/>
-          <w:gallery w:val="placeholder"/>
-        </w:category>
-        <w:types>
-          <w:type w:val="bbPlcHdr"/>
-        </w:types>
-        <w:behaviors>
-          <w:behavior w:val="content"/>
-        </w:behaviors>
-        <w:guid w:val="{D4653B09-FE54-4AEE-935B-91B382FC7AB8}"/>
-      </w:docPartPr>
-      <w:docPartBody>
-        <w:p>
-          <w:pPr>
-            <w:pStyle w:val="21492CD508CA4186BB74F43D72DB7ED0"/>
-          </w:pPr>
-          <w:r>
-            <w:rPr>
-              <w:i/>
-              <w:iCs/>
-              <w:color w:val="833C0B" w:themeColor="accent2" w:themeShade="80"/>
-              <w:sz w:val="28"/>
-              <w:szCs w:val="28"/>
-            </w:rPr>
-            <w:t>[Type the document subtitle]</w:t>
-          </w:r>
-        </w:p>
-      </w:docPartBody>
-    </w:docPart>
   </w:docParts>
 </w:glossaryDocument>
 </file>
 
 <file path=word/glossary/fontTable.xml><?xml version="1.0" encoding="utf-8"?>
 <w:fonts xmlns:mc="http://schemas.openxmlformats.org/markup-compatibility/2006" xmlns:r="http://schemas.openxmlformats.org/officeDocument/2006/relationships" xmlns:w="http://schemas.openxmlformats.org/wordprocessingml/2006/main" xmlns:w14="http://schemas.microsoft.com/office/word/2010/wordml" xmlns:w15="http://schemas.microsoft.com/office/word/2012/wordml" mc:Ignorable="w14 w15">
-  <w:font w:name="Wingdings 2">
-    <w:panose1 w:val="05020102010507070707"/>
+  <w:font w:name="Symbol">
+    <w:panose1 w:val="05050102010706020507"/>
     <w:charset w:val="02"/>
     <w:family w:val="roman"/>
     <w:pitch w:val="variable"/>
@@ -6518,10 +6727,24 @@
     <w:charset w:val="00"/>
     <w:family w:val="roman"/>
     <w:pitch w:val="variable"/>
-    <w:sig w:usb0="E0002AFF" w:usb1="C0007843" w:usb2="00000009" w:usb3="00000000" w:csb0="000001FF" w:csb1="00000000"/>
+    <w:sig w:usb0="E0002EFF" w:usb1="C0007843" w:usb2="00000009" w:usb3="00000000" w:csb0="000001FF" w:csb1="00000000"/>
   </w:font>
-  <w:font w:name="Symbol">
-    <w:panose1 w:val="05050102010706020507"/>
+  <w:font w:name="Courier New">
+    <w:panose1 w:val="02070309020205020404"/>
+    <w:charset w:val="00"/>
+    <w:family w:val="modern"/>
+    <w:pitch w:val="fixed"/>
+    <w:sig w:usb0="E0002EFF" w:usb1="C0007843" w:usb2="00000009" w:usb3="00000000" w:csb0="000001FF" w:csb1="00000000"/>
+  </w:font>
+  <w:font w:name="Wingdings">
+    <w:panose1 w:val="05000000000000000000"/>
+    <w:charset w:val="02"/>
+    <w:family w:val="auto"/>
+    <w:pitch w:val="variable"/>
+    <w:sig w:usb0="00000000" w:usb1="10000000" w:usb2="00000000" w:usb3="00000000" w:csb0="80000000" w:csb1="00000000"/>
+  </w:font>
+  <w:font w:name="Wingdings 2">
+    <w:panose1 w:val="05020102010507070707"/>
     <w:charset w:val="02"/>
     <w:family w:val="roman"/>
     <w:pitch w:val="variable"/>
@@ -6580,7 +6803,9 @@
   </w:compat>
   <w:rsids>
     <w:rsidRoot w:val="00932250"/>
+    <w:rsid w:val="00480820"/>
     <w:rsid w:val="00932250"/>
+    <w:rsid w:val="00CC1DAF"/>
   </w:rsids>
   <m:mathPr>
     <m:mathFont m:val="Cambria Math"/>
@@ -7111,6 +7336,16 @@
   <w:style w:type="paragraph" w:customStyle="1" w:styleId="464CC81D4BC94856B947934446422839">
     <w:name w:val="464CC81D4BC94856B947934446422839"/>
   </w:style>
+  <w:style w:type="character" w:styleId="PlaceholderText">
+    <w:name w:val="Placeholder Text"/>
+    <w:basedOn w:val="DefaultParagraphFont"/>
+    <w:uiPriority w:val="99"/>
+    <w:unhideWhenUsed/>
+    <w:rsid w:val="00CC1DAF"/>
+    <w:rPr>
+      <w:color w:val="808080"/>
+    </w:rPr>
+  </w:style>
 </w:styles>
 </file>
 
@@ -7416,7 +7651,7 @@
 
 <file path=customXml/item1.xml><?xml version="1.0" encoding="utf-8"?>
 <CoverPageProperties xmlns="http://schemas.microsoft.com/office/2006/coverPageProps">
-  <PublishDate/>
+  <PublishDate>2016-02-24T00:00:00</PublishDate>
   <Abstract/>
   <CompanyAddress/>
   <CompanyPhone/>
@@ -7455,7 +7690,7 @@
 </file>
 
 <file path=customXml/itemProps3.xml><?xml version="1.0" encoding="utf-8"?>
-<ds:datastoreItem xmlns:ds="http://schemas.openxmlformats.org/officeDocument/2006/customXml" ds:itemID="{704B798D-1E01-47E8-8C3B-236DABD8A6B4}">
+<ds:datastoreItem xmlns:ds="http://schemas.openxmlformats.org/officeDocument/2006/customXml" ds:itemID="{6393B2E8-A7B2-45D2-A3C9-784AC3C247E6}">
   <ds:schemaRefs>
     <ds:schemaRef ds:uri="http://schemas.openxmlformats.org/officeDocument/2006/bibliography"/>
   </ds:schemaRefs>

</xml_diff>